<commit_message>
added doxologies, Nineveh to first Lent.
</commit_message>
<xml_diff>
--- a/Doxologies/27 nineveh fast.docx
+++ b/Doxologies/27 nineveh fast.docx
@@ -65,264 +65,804 @@
             <w:pPr>
               <w:pStyle w:val="CopticHangingVerse"/>
             </w:pPr>
+            <w:r>
+              <w:t>Ⲓⲱⲛⲁ ⲡⲓⲡ̀ⲣⲟⲫⲏⲧⲏⲥ:</w:t>
+            </w:r>
+          </w:p>
+          <w:p>
+            <w:pPr>
+              <w:pStyle w:val="CopticHangingVerse"/>
+            </w:pPr>
+            <w:r>
+              <w:t>ⲛⲁϥⲭⲏ ϧⲉⲛ ⲑ̀ⲛⲉϫⲓ ⲙ̀ⲡⲓⲕⲏⲧⲟⲥ:</w:t>
+            </w:r>
+          </w:p>
+          <w:p>
+            <w:pPr>
+              <w:pStyle w:val="CopticHangingVerse"/>
+            </w:pPr>
+            <w:r>
+              <w:t>ⲛ̀ϣⲟⲙⲧ ⲛ̀ⲉ̀ϩⲟⲟⲩ ⲛⲉⲙ ϣⲟⲙⲧ ⲛ̀ⲉ̀ϫⲱⲣϩ:</w:t>
+            </w:r>
+          </w:p>
+          <w:p>
+            <w:pPr>
+              <w:pStyle w:val="CopticHangingVerse"/>
+            </w:pPr>
+            <w:r>
+              <w:t>ⲕⲁⲧⲁ ⲡⲓⲕⲱⲥ ⲙ̀Ⲡⲉⲛⲥⲱⲧⲏⲣ.</w:t>
+            </w:r>
+          </w:p>
+        </w:tc>
+        <w:tc>
+          <w:tcPr>
+            <w:tcW w:w="1242" w:type="pct"/>
+          </w:tcPr>
+          <w:p>
+            <w:r>
+              <w:t>Jonah, the prophet,</w:t>
+            </w:r>
+          </w:p>
+          <w:p>
+            <w:r>
+              <w:t>Was in the belly of the whale</w:t>
+            </w:r>
+          </w:p>
+          <w:p>
+            <w:r>
+              <w:t>For three days and three nights</w:t>
+            </w:r>
+          </w:p>
+          <w:p>
+            <w:r>
+              <w:t>Like the burial of our Savior.</w:t>
+            </w:r>
+          </w:p>
+        </w:tc>
+        <w:tc>
+          <w:tcPr>
+            <w:tcW w:w="1255" w:type="pct"/>
+          </w:tcPr>
+          <w:p>
+            <w:r>
+              <w:t>Jonas the prophet</w:t>
+            </w:r>
+          </w:p>
+          <w:p>
+            <w:r>
+              <w:t>Was in the belly of the whale</w:t>
+            </w:r>
+          </w:p>
+          <w:p>
+            <w:r>
+              <w:t>For three days and three nights,</w:t>
+            </w:r>
+          </w:p>
+          <w:p>
+            <w:r>
+              <w:t>A type of the burial of our Saviour.</w:t>
+            </w:r>
+          </w:p>
+        </w:tc>
+        <w:tc>
+          <w:tcPr>
+            <w:tcW w:w="1255" w:type="pct"/>
+          </w:tcPr>
+          <w:p>
+            <w:pPr>
+              <w:pStyle w:val="hymnEnd"/>
+            </w:pPr>
+            <w:proofErr w:type="spellStart"/>
+            <w:r>
+              <w:t>mssing</w:t>
+            </w:r>
+            <w:proofErr w:type="spellEnd"/>
+          </w:p>
+        </w:tc>
+      </w:tr>
+      <w:tr>
+        <w:tc>
+          <w:tcPr>
+            <w:tcW w:w="1248" w:type="pct"/>
+          </w:tcPr>
+          <w:p>
+            <w:pPr>
+              <w:pStyle w:val="CopticHangingVerse"/>
+            </w:pPr>
+            <w:r>
+              <w:t>Ⲁϥⲟⲩⲱⲣⲡ ⲙ̀ⲙⲟϥ ⲛ̀ϫⲉ Ⲡⲟ̄ⲥ̄ Ⲫϯ:</w:t>
+            </w:r>
+          </w:p>
+          <w:p>
+            <w:pPr>
+              <w:pStyle w:val="CopticHangingVerse"/>
+            </w:pPr>
+            <w:r>
+              <w:t>Ϣⲁ ⲛⲓⲣⲱⲙⲓ ⲛ̀ⲧⲉ Ⲛⲓⲛⲉⲩⲏ: ⲁϥϩⲓⲱⲓϣ ⲛⲱⲟⲩ ⲕⲁⲧⲁ ⲡⲉϥⲥⲁϫⲓ:</w:t>
+            </w:r>
+          </w:p>
+          <w:p>
+            <w:pPr>
+              <w:pStyle w:val="CopticHangingVerse"/>
+            </w:pPr>
+            <w:r>
+              <w:t>ⲟⲩⲟϩ ⲁⲩⲉⲣⲙⲉⲧⲁ̀ⲛⲟⲓⲛ.</w:t>
+            </w:r>
+          </w:p>
+        </w:tc>
+        <w:tc>
+          <w:tcPr>
+            <w:tcW w:w="1242" w:type="pct"/>
+          </w:tcPr>
+          <w:p>
+            <w:r>
+              <w:t>He was sent by the Lord,</w:t>
+            </w:r>
+          </w:p>
+          <w:p>
+            <w:r>
+              <w:t>God to the people of Nineveh;</w:t>
+            </w:r>
+          </w:p>
+          <w:p>
+            <w:r>
+              <w:t>He preached to them according to His word</w:t>
+            </w:r>
+          </w:p>
+          <w:p>
+            <w:r>
+              <w:t>And they repented.</w:t>
+            </w:r>
+          </w:p>
+        </w:tc>
+        <w:tc>
+          <w:tcPr>
+            <w:tcW w:w="1255" w:type="pct"/>
+          </w:tcPr>
+          <w:p>
+            <w:r>
+              <w:t>He was sent by the Lord</w:t>
+            </w:r>
+          </w:p>
+          <w:p>
+            <w:r>
+              <w:t>God to the people of Nineveh.</w:t>
+            </w:r>
+          </w:p>
+          <w:p>
+            <w:r>
+              <w:t>He preached to them according to His word,</w:t>
+            </w:r>
+          </w:p>
+          <w:p>
+            <w:r>
+              <w:t>And they repented.</w:t>
+            </w:r>
+          </w:p>
+        </w:tc>
+        <w:tc>
+          <w:tcPr>
+            <w:tcW w:w="1255" w:type="pct"/>
+          </w:tcPr>
+          <w:p>
+            <w:pPr>
+              <w:pStyle w:val="hymnEnd"/>
+            </w:pPr>
+          </w:p>
+        </w:tc>
+      </w:tr>
+      <w:tr>
+        <w:tc>
+          <w:tcPr>
+            <w:tcW w:w="1248" w:type="pct"/>
+          </w:tcPr>
+          <w:p>
+            <w:pPr>
+              <w:pStyle w:val="CopticHangingVerse"/>
+            </w:pPr>
+            <w:r>
+              <w:t>Ⲥϣⲟⲙⲧ ⲛ̀ⲉ̀ϩⲟⲟⲩ ⲛⲉⲙ ϣⲟⲙⲧ ⲛ̀ⲉ̀ϫⲱⲣϩ:</w:t>
+            </w:r>
+          </w:p>
+          <w:p>
+            <w:pPr>
+              <w:pStyle w:val="CopticHangingVerse"/>
+            </w:pPr>
+            <w:r>
+              <w:t>Ϧⲉⲛ ϩⲁⲛϣ̀ⲗⲏⲗ ⲛⲉⲙ ϩⲁⲛⲛⲏⲥⲧⲓⲁ̀:</w:t>
+            </w:r>
+          </w:p>
+          <w:p>
+            <w:pPr>
+              <w:pStyle w:val="CopticHangingVerse"/>
+            </w:pPr>
+            <w:r>
+              <w:t>ⲛⲉⲙ ⲛⲓⲛⲁⲕϩⲓ ⲛⲉⲙ ⲛⲓⲉⲣⲙⲱⲟⲩⲓ̀:</w:t>
+            </w:r>
+          </w:p>
+          <w:p>
+            <w:pPr>
+              <w:pStyle w:val="CopticHangingVerse"/>
+            </w:pPr>
+            <w:r>
+              <w:t>ⲛⲓϩⲁⲗⲁϯ ⲛⲉⲙ ⲛⲓⲧⲉⲃⲛⲱⲟⲩⲓ.</w:t>
+            </w:r>
+          </w:p>
+        </w:tc>
+        <w:tc>
+          <w:tcPr>
+            <w:tcW w:w="1242" w:type="pct"/>
+          </w:tcPr>
+          <w:p>
+            <w:r>
+              <w:t>For three days and three nights</w:t>
+            </w:r>
+          </w:p>
+          <w:p>
+            <w:r>
+              <w:t>They were in prayer and fasting</w:t>
+            </w:r>
+          </w:p>
+          <w:p>
+            <w:r>
+              <w:t>With pain and tears</w:t>
+            </w:r>
+          </w:p>
+          <w:p>
+            <w:r>
+              <w:t>With the birds and the animals.</w:t>
+            </w:r>
+          </w:p>
+        </w:tc>
+        <w:tc>
+          <w:tcPr>
+            <w:tcW w:w="1255" w:type="pct"/>
+          </w:tcPr>
+          <w:p>
+            <w:r>
+              <w:t>They fasted and prayed,</w:t>
+            </w:r>
+          </w:p>
+          <w:p>
+            <w:r>
+              <w:t>With pain and tears,</w:t>
+            </w:r>
+          </w:p>
+          <w:p>
+            <w:r>
+              <w:t>For three days and three nights,</w:t>
+            </w:r>
+          </w:p>
+          <w:p>
+            <w:r>
+              <w:t>With the birds and animals.</w:t>
+            </w:r>
+          </w:p>
+        </w:tc>
+        <w:tc>
+          <w:tcPr>
+            <w:tcW w:w="1255" w:type="pct"/>
+          </w:tcPr>
+          <w:p>
+            <w:pPr>
+              <w:pStyle w:val="hymnEnd"/>
+            </w:pPr>
+          </w:p>
+        </w:tc>
+      </w:tr>
+      <w:tr>
+        <w:tc>
+          <w:tcPr>
+            <w:tcW w:w="1248" w:type="pct"/>
+          </w:tcPr>
+          <w:p>
+            <w:pPr>
+              <w:pStyle w:val="CopticHangingVerse"/>
+            </w:pPr>
+            <w:r>
+              <w:t>Ⲁϥϣⲱⲡ ⲉ̀ⲣⲟϥ ⲛ̀ⲧⲟⲩⲙⲉⲧⲁ̀ⲛⲟⲓⲁ̀:</w:t>
+            </w:r>
+          </w:p>
+          <w:p>
+            <w:pPr>
+              <w:pStyle w:val="CopticHangingVerse"/>
+            </w:pPr>
+            <w:r>
+              <w:t>ⲛ̀ϫⲉ Ⲫϯ ⲟⲩⲟϩ ⲁϥⲛⲁⲓ ⲛⲱⲟⲩ:</w:t>
+            </w:r>
+          </w:p>
+          <w:p>
+            <w:pPr>
+              <w:pStyle w:val="CopticHangingVerse"/>
+            </w:pPr>
+            <w:r>
+              <w:lastRenderedPageBreak/>
+              <w:t>ⲁϥⲱ̀ⲗⲓ ⲙ̀ⲡⲉϥϫⲱⲛⲧ ⲉ̀ⲃⲟⲗ ϩⲁⲣⲱⲟⲩ:</w:t>
+            </w:r>
+          </w:p>
+          <w:p>
+            <w:pPr>
+              <w:pStyle w:val="CopticHangingVerse"/>
+            </w:pPr>
+            <w:r>
+              <w:t>ⲁϥⲭⲁ ⲛⲟⲩⲛⲉⲃⲓ ⲛⲱⲟⲩ ⲉ̀ⲃⲟⲗ.</w:t>
+            </w:r>
+          </w:p>
+        </w:tc>
+        <w:tc>
+          <w:tcPr>
+            <w:tcW w:w="1242" w:type="pct"/>
+          </w:tcPr>
+          <w:p>
+            <w:r>
+              <w:lastRenderedPageBreak/>
+              <w:t>God accepted their repentance,</w:t>
+            </w:r>
+          </w:p>
+          <w:p>
+            <w:r>
+              <w:t>And had mercy on them;</w:t>
+            </w:r>
+          </w:p>
+          <w:p>
+            <w:r>
+              <w:t>He lifted His anger away from them</w:t>
+            </w:r>
+          </w:p>
+          <w:p>
+            <w:r>
+              <w:t>And forgave them their sins.</w:t>
+            </w:r>
+          </w:p>
+        </w:tc>
+        <w:tc>
+          <w:tcPr>
+            <w:tcW w:w="1255" w:type="pct"/>
+          </w:tcPr>
+          <w:p>
+            <w:r>
+              <w:t>God accepted their repentance,</w:t>
+            </w:r>
+          </w:p>
+          <w:p>
+            <w:r>
+              <w:t>And had mercy on them.</w:t>
+            </w:r>
+          </w:p>
+          <w:p>
+            <w:r>
+              <w:t>He lifted His anger away from them,</w:t>
+            </w:r>
+          </w:p>
+          <w:p>
+            <w:r>
+              <w:t>And forgave them their sins.</w:t>
+            </w:r>
+          </w:p>
+        </w:tc>
+        <w:tc>
+          <w:tcPr>
+            <w:tcW w:w="1255" w:type="pct"/>
+          </w:tcPr>
+          <w:p>
+            <w:pPr>
+              <w:pStyle w:val="hymnEnd"/>
+            </w:pPr>
+          </w:p>
+        </w:tc>
+      </w:tr>
+      <w:tr>
+        <w:tc>
+          <w:tcPr>
+            <w:tcW w:w="1248" w:type="pct"/>
+          </w:tcPr>
+          <w:p>
+            <w:pPr>
+              <w:pStyle w:val="CopticHangingVerse"/>
+            </w:pPr>
+            <w:r>
+              <w:lastRenderedPageBreak/>
+              <w:t>Ⲧⲉⲛⲧⲱⲃϩ ⲙ̀ⲙⲟⲕ ⲱ̀ ⲛⲓⲛⲁⲏⲧ:</w:t>
+            </w:r>
+          </w:p>
+          <w:p>
+            <w:pPr>
+              <w:pStyle w:val="CopticHangingVerse"/>
+            </w:pPr>
+            <w:r>
+              <w:t>ⲁⲣⲓⲟⲩⲓ̀ ⲛⲉⲙⲁⲛ ϧⲁ ⲛⲓⲣⲉϥⲉⲛⲣⲛⲟⲃⲓ:</w:t>
+            </w:r>
+          </w:p>
+          <w:p>
+            <w:pPr>
+              <w:pStyle w:val="CopticHangingVerse"/>
+            </w:pPr>
+            <w:r>
+              <w:t>ⲙ̀ⲫ̀ⲣⲏϯ ⲛ̀ⲛⲓⲣⲉⲙ Ⲛⲓⲛⲉⲩⲏ:</w:t>
+            </w:r>
+          </w:p>
+          <w:p>
+            <w:pPr>
+              <w:pStyle w:val="CopticHangingVerse"/>
+            </w:pPr>
+            <w:r>
+              <w:t>ⲛⲁⲓ ⲛⲁⲛ ⲕⲁⲧⲁ ⲡⲉⲕⲛⲓϣϯ ⲛ̀ⲛⲁⲓ.</w:t>
+            </w:r>
+          </w:p>
+        </w:tc>
+        <w:tc>
+          <w:tcPr>
+            <w:tcW w:w="1242" w:type="pct"/>
+          </w:tcPr>
+          <w:p>
+            <w:r>
+              <w:t>We pray to You, O merciful One,</w:t>
+            </w:r>
+          </w:p>
+          <w:p>
+            <w:r>
+              <w:t>Deal with us, the sinners,</w:t>
+            </w:r>
+          </w:p>
+          <w:p>
+            <w:r>
+              <w:t>Like the people of Nineveh,</w:t>
+            </w:r>
+          </w:p>
+          <w:p>
+            <w:r>
+              <w:t>Have mercy on us according to Your great mercy.</w:t>
+            </w:r>
+          </w:p>
+        </w:tc>
+        <w:tc>
+          <w:tcPr>
+            <w:tcW w:w="1255" w:type="pct"/>
+          </w:tcPr>
+          <w:p>
+            <w:r>
+              <w:t>We pray to You, O merciful One,</w:t>
+            </w:r>
+          </w:p>
+          <w:p>
+            <w:r>
+              <w:t>Deal with us, we sinners,</w:t>
+            </w:r>
+          </w:p>
+          <w:p>
+            <w:r>
+              <w:t>As You did the people of Nineveh:</w:t>
+            </w:r>
+          </w:p>
+          <w:p>
+            <w:r>
+              <w:t>Have mercy on us according to Your great mercy,</w:t>
+            </w:r>
+          </w:p>
+        </w:tc>
+        <w:tc>
+          <w:tcPr>
+            <w:tcW w:w="1255" w:type="pct"/>
+          </w:tcPr>
+          <w:p>
+            <w:pPr>
+              <w:ind w:left="196" w:hanging="196"/>
+            </w:pPr>
+          </w:p>
+        </w:tc>
+      </w:tr>
+      <w:tr>
+        <w:tc>
+          <w:tcPr>
+            <w:tcW w:w="1248" w:type="pct"/>
+          </w:tcPr>
+          <w:p>
+            <w:pPr>
+              <w:pStyle w:val="CopticHangingVerse"/>
+            </w:pPr>
+            <w:r>
+              <w:t>Ϫⲉ ⲛ̀ⲑⲟⲕ ⲟⲩⲛⲟⲩϯ ⲛ̀ⲛⲁⲏⲧ:</w:t>
+            </w:r>
+          </w:p>
+          <w:p>
+            <w:pPr>
+              <w:pStyle w:val="CopticHangingVerse"/>
+            </w:pPr>
+            <w:r>
+              <w:t>ⲛⲓⲙⲏϣ ⲛ̀ⲛⲁⲓ ⲛ̀ⲣⲉϥϣⲉⲛϩⲏⲧ:</w:t>
+            </w:r>
+          </w:p>
+          <w:p>
+            <w:pPr>
+              <w:pStyle w:val="CopticHangingVerse"/>
+            </w:pPr>
+            <w:r>
+              <w:t>ⲟⲩⲟϩ ⲡⲓⲣⲉϥⲱ̀ⲟⲩⲛ̀ϩⲏⲧ:</w:t>
+            </w:r>
+          </w:p>
+          <w:p>
+            <w:pPr>
+              <w:pStyle w:val="CopticHangingVerse"/>
+            </w:pPr>
+            <w:r>
+              <w:t>ⲡⲓⲙⲁⲓⲣⲱⲙⲓ ⲛ̀ⲁ̀ⲅⲁⲑⲟⲥ.</w:t>
+            </w:r>
+          </w:p>
+        </w:tc>
+        <w:tc>
+          <w:tcPr>
+            <w:tcW w:w="1242" w:type="pct"/>
+          </w:tcPr>
+          <w:p>
+            <w:r>
+              <w:t>For You are a merciful God,</w:t>
+            </w:r>
+          </w:p>
+          <w:p>
+            <w:r>
+              <w:t>The great in compassion,</w:t>
+            </w:r>
+          </w:p>
+          <w:p>
+            <w:r>
+              <w:t>And full of patience,</w:t>
+            </w:r>
+          </w:p>
+          <w:p>
+            <w:r>
+              <w:t>The good Lover of Mankind.</w:t>
+            </w:r>
+          </w:p>
+        </w:tc>
+        <w:tc>
+          <w:tcPr>
+            <w:tcW w:w="1255" w:type="pct"/>
+          </w:tcPr>
+          <w:p>
+            <w:r>
+              <w:t>For You are a merciful God,</w:t>
+            </w:r>
+          </w:p>
+          <w:p>
+            <w:r>
+              <w:t>The good Lover of mankind,</w:t>
+            </w:r>
+          </w:p>
+          <w:p>
+            <w:r>
+              <w:t>Great in compassion</w:t>
+            </w:r>
+          </w:p>
+          <w:p>
+            <w:r>
+              <w:t>And full of patience,</w:t>
+            </w:r>
+          </w:p>
+        </w:tc>
+        <w:tc>
+          <w:tcPr>
+            <w:tcW w:w="1255" w:type="pct"/>
+          </w:tcPr>
+          <w:p>
+            <w:pPr>
+              <w:ind w:left="196" w:hanging="196"/>
+            </w:pPr>
+          </w:p>
+        </w:tc>
+      </w:tr>
+      <w:tr>
+        <w:tc>
+          <w:tcPr>
+            <w:tcW w:w="1248" w:type="pct"/>
+          </w:tcPr>
+          <w:p>
+            <w:pPr>
+              <w:pStyle w:val="CopticHangingVerse"/>
+            </w:pPr>
+            <w:r>
+              <w:t>Ϫⲉ ⲭ̀ⲟⲩⲱϣ ⲙ̀ⲫⲙⲟⲩ ⲁⲛ ⲙ̀ⲡⲓⲣⲉϥⲉⲣⲛⲟⲃⲓ:</w:t>
+            </w:r>
+          </w:p>
+          <w:p>
+            <w:pPr>
+              <w:pStyle w:val="CopticHangingVerse"/>
+            </w:pPr>
+            <w:r>
+              <w:t>ⲙ̀ⲫ̀ⲣⲏϯ ⲛ̀ⲧⲉϥⲕⲟⲧϥ ⲟⲩⲟϩ ⲛ̀ⲧⲉϥⲱⲛϧ:</w:t>
+            </w:r>
+          </w:p>
+          <w:p>
+            <w:pPr>
+              <w:pStyle w:val="CopticHangingVerse"/>
+            </w:pPr>
+            <w:r>
+              <w:t>ϣⲟⲡⲧⲉⲛ ⲉ̀ⲣⲟⲕ ⲟⲩⲟϩ ⲛⲁⲓ ⲛⲁⲛ:</w:t>
+            </w:r>
+          </w:p>
+          <w:p>
+            <w:pPr>
+              <w:pStyle w:val="CopticHangingVerse"/>
+            </w:pPr>
+            <w:r>
+              <w:t>ⲭⲱ ⲛⲁⲛ ⲉ̀ⲃⲟⲗ ⲛ̀ⲛⲉⲛⲛⲟⲃⲓ.</w:t>
+            </w:r>
+          </w:p>
+        </w:tc>
+        <w:tc>
+          <w:tcPr>
+            <w:tcW w:w="1242" w:type="pct"/>
+          </w:tcPr>
+          <w:p>
+            <w:r>
+              <w:t xml:space="preserve">For You do not desire the </w:t>
+            </w:r>
+            <w:r>
+              <w:t>death</w:t>
+            </w:r>
+            <w:r>
+              <w:t xml:space="preserve"> of a sinner,</w:t>
+            </w:r>
+          </w:p>
+          <w:p>
+            <w:r>
+              <w:t>But rather that he return and live:</w:t>
+            </w:r>
+          </w:p>
+          <w:p>
+            <w:r>
+              <w:t>Accept us and have mercy on us;</w:t>
+            </w:r>
+          </w:p>
+          <w:p>
+            <w:r>
+              <w:t>Forgive our sins.</w:t>
+            </w:r>
+          </w:p>
+        </w:tc>
+        <w:tc>
+          <w:tcPr>
+            <w:tcW w:w="1255" w:type="pct"/>
+          </w:tcPr>
+          <w:p>
+            <w:r>
+              <w:t>For You desire not the death of a sinner,</w:t>
+            </w:r>
+          </w:p>
+          <w:p>
+            <w:r>
+              <w:t>But rather that he return and live.</w:t>
+            </w:r>
+          </w:p>
+          <w:p>
+            <w:r>
+              <w:t>Accept us and have mercy on us.</w:t>
+            </w:r>
+          </w:p>
+          <w:p>
+            <w:r>
+              <w:t>Forgive us our sins.</w:t>
+            </w:r>
+          </w:p>
+        </w:tc>
+        <w:tc>
+          <w:tcPr>
+            <w:tcW w:w="1255" w:type="pct"/>
+          </w:tcPr>
+          <w:p>
+            <w:pPr>
+              <w:ind w:left="196" w:hanging="196"/>
+            </w:pPr>
+          </w:p>
+        </w:tc>
+      </w:tr>
+      <w:tr>
+        <w:tc>
+          <w:tcPr>
+            <w:tcW w:w="1248" w:type="pct"/>
+          </w:tcPr>
+          <w:p>
+            <w:pPr>
+              <w:pStyle w:val="CopticHangingVerse"/>
+            </w:pPr>
+            <w:r>
+              <w:t>Ⲧⲱⲃϩ ⲙ̀Ⲡⲟ̄ⲥ̄ ⲉ̀ϩ̀ⲣⲏⲓ ⲉ̀ϫⲱⲛ:</w:t>
+            </w:r>
+          </w:p>
+          <w:p>
+            <w:pPr>
+              <w:pStyle w:val="CopticHangingVerse"/>
+            </w:pPr>
+            <w:r>
+              <w:lastRenderedPageBreak/>
+              <w:t>ⲱ̀ ⲡⲓⲣⲉϥϩⲓⲱⲓϣ ⲛ̀ⲧⲉ ⲛⲓⲣⲉⲙ Ⲛⲓⲛⲉⲩⲏ:</w:t>
+            </w:r>
+          </w:p>
+          <w:p>
+            <w:pPr>
+              <w:pStyle w:val="CopticHangingVerse"/>
+            </w:pPr>
+            <w:r>
+              <w:t>Ⲓⲱⲛⲁ ⲡⲓⲡ̀ⲣⲟⲫⲏⲧⲏⲥ:</w:t>
+            </w:r>
+          </w:p>
+          <w:p>
+            <w:pPr>
+              <w:pStyle w:val="CopticHangingVerse"/>
+            </w:pPr>
+            <w:r>
+              <w:t>ⲛ̀ⲧⲉϥⲭⲁ ⲛⲉⲛⲛⲟⲃⲓ ⲛⲁⲛ ⲉ̀ⲃⲟⲗ.</w:t>
+            </w:r>
+          </w:p>
+        </w:tc>
+        <w:tc>
+          <w:tcPr>
+            <w:tcW w:w="1242" w:type="pct"/>
+          </w:tcPr>
+          <w:p>
+            <w:r>
+              <w:lastRenderedPageBreak/>
+              <w:t>Pray to the Lord on our behalf,</w:t>
+            </w:r>
+          </w:p>
+          <w:p>
+            <w:r>
+              <w:t xml:space="preserve">O preacher of the people </w:t>
+            </w:r>
+            <w:proofErr w:type="spellStart"/>
+            <w:r>
+              <w:t>o</w:t>
+            </w:r>
+            <w:proofErr w:type="spellEnd"/>
+            <w:r>
+              <w:t xml:space="preserve"> </w:t>
+            </w:r>
+            <w:r>
+              <w:lastRenderedPageBreak/>
+              <w:t>Nineveh,</w:t>
+            </w:r>
+          </w:p>
+          <w:p>
+            <w:r>
+              <w:t xml:space="preserve">Jonah the Prophet, </w:t>
+            </w:r>
+          </w:p>
+          <w:p>
+            <w:r>
+              <w:t>That He may forgive us our sins.</w:t>
+            </w:r>
+          </w:p>
+        </w:tc>
+        <w:tc>
+          <w:tcPr>
+            <w:tcW w:w="1255" w:type="pct"/>
+          </w:tcPr>
+          <w:p>
+            <w:r>
+              <w:lastRenderedPageBreak/>
+              <w:t>Pray to the Lord on our behalf,</w:t>
+            </w:r>
+          </w:p>
+          <w:p>
+            <w:r>
+              <w:t xml:space="preserve">O preacher of the land of </w:t>
+            </w:r>
+            <w:r>
+              <w:lastRenderedPageBreak/>
+              <w:t>Nineveh,</w:t>
+            </w:r>
+          </w:p>
+          <w:p>
+            <w:r>
+              <w:t>Jonas the prophet,</w:t>
+            </w:r>
+          </w:p>
+          <w:p>
+            <w:r>
+              <w:t>That He may forgive us our sins.</w:t>
+            </w:r>
             <w:bookmarkStart w:id="0" w:name="_GoBack"/>
             <w:bookmarkEnd w:id="0"/>
           </w:p>
-        </w:tc>
-        <w:tc>
-          <w:tcPr>
-            <w:tcW w:w="1242" w:type="pct"/>
-          </w:tcPr>
-          <w:p/>
-        </w:tc>
-        <w:tc>
-          <w:tcPr>
-            <w:tcW w:w="1255" w:type="pct"/>
-          </w:tcPr>
-          <w:p/>
-        </w:tc>
-        <w:tc>
-          <w:tcPr>
-            <w:tcW w:w="1255" w:type="pct"/>
-          </w:tcPr>
-          <w:p>
-            <w:pPr>
-              <w:pStyle w:val="hymnEnd"/>
-            </w:pPr>
-            <w:proofErr w:type="spellStart"/>
-            <w:r>
-              <w:t>mssing</w:t>
-            </w:r>
-            <w:proofErr w:type="spellEnd"/>
-          </w:p>
-        </w:tc>
-      </w:tr>
-      <w:tr>
-        <w:tc>
-          <w:tcPr>
-            <w:tcW w:w="1248" w:type="pct"/>
-          </w:tcPr>
-          <w:p>
-            <w:pPr>
-              <w:pStyle w:val="CopticHangingVerse"/>
-            </w:pPr>
-          </w:p>
-        </w:tc>
-        <w:tc>
-          <w:tcPr>
-            <w:tcW w:w="1242" w:type="pct"/>
-          </w:tcPr>
-          <w:p/>
-        </w:tc>
-        <w:tc>
-          <w:tcPr>
-            <w:tcW w:w="1255" w:type="pct"/>
-          </w:tcPr>
-          <w:p/>
-        </w:tc>
-        <w:tc>
-          <w:tcPr>
-            <w:tcW w:w="1255" w:type="pct"/>
-          </w:tcPr>
-          <w:p>
-            <w:pPr>
-              <w:pStyle w:val="hymnEnd"/>
-            </w:pPr>
-          </w:p>
-        </w:tc>
-      </w:tr>
-      <w:tr>
-        <w:tc>
-          <w:tcPr>
-            <w:tcW w:w="1248" w:type="pct"/>
-          </w:tcPr>
-          <w:p>
-            <w:pPr>
-              <w:pStyle w:val="CopticHangingVerse"/>
-            </w:pPr>
-          </w:p>
-        </w:tc>
-        <w:tc>
-          <w:tcPr>
-            <w:tcW w:w="1242" w:type="pct"/>
-          </w:tcPr>
-          <w:p/>
-        </w:tc>
-        <w:tc>
-          <w:tcPr>
-            <w:tcW w:w="1255" w:type="pct"/>
-          </w:tcPr>
-          <w:p/>
-        </w:tc>
-        <w:tc>
-          <w:tcPr>
-            <w:tcW w:w="1255" w:type="pct"/>
-          </w:tcPr>
-          <w:p>
-            <w:pPr>
-              <w:pStyle w:val="hymnEnd"/>
-            </w:pPr>
-          </w:p>
-        </w:tc>
-      </w:tr>
-      <w:tr>
-        <w:tc>
-          <w:tcPr>
-            <w:tcW w:w="1248" w:type="pct"/>
-          </w:tcPr>
-          <w:p>
-            <w:pPr>
-              <w:pStyle w:val="CopticHangingVerse"/>
-            </w:pPr>
-          </w:p>
-        </w:tc>
-        <w:tc>
-          <w:tcPr>
-            <w:tcW w:w="1242" w:type="pct"/>
-          </w:tcPr>
-          <w:p/>
-        </w:tc>
-        <w:tc>
-          <w:tcPr>
-            <w:tcW w:w="1255" w:type="pct"/>
-          </w:tcPr>
-          <w:p/>
-        </w:tc>
-        <w:tc>
-          <w:tcPr>
-            <w:tcW w:w="1255" w:type="pct"/>
-          </w:tcPr>
-          <w:p>
-            <w:pPr>
-              <w:pStyle w:val="hymnEnd"/>
-            </w:pPr>
-          </w:p>
-        </w:tc>
-      </w:tr>
-      <w:tr>
-        <w:tc>
-          <w:tcPr>
-            <w:tcW w:w="1248" w:type="pct"/>
-          </w:tcPr>
-          <w:p>
-            <w:pPr>
-              <w:pStyle w:val="CopticHangingVerse"/>
-            </w:pPr>
-          </w:p>
-        </w:tc>
-        <w:tc>
-          <w:tcPr>
-            <w:tcW w:w="1242" w:type="pct"/>
-          </w:tcPr>
-          <w:p/>
-        </w:tc>
-        <w:tc>
-          <w:tcPr>
-            <w:tcW w:w="1255" w:type="pct"/>
-          </w:tcPr>
-          <w:p/>
-        </w:tc>
-        <w:tc>
-          <w:tcPr>
-            <w:tcW w:w="1255" w:type="pct"/>
-          </w:tcPr>
-          <w:p>
-            <w:pPr>
-              <w:ind w:left="196" w:hanging="196"/>
-            </w:pPr>
-          </w:p>
-        </w:tc>
-      </w:tr>
-      <w:tr>
-        <w:tc>
-          <w:tcPr>
-            <w:tcW w:w="1248" w:type="pct"/>
-          </w:tcPr>
-          <w:p>
-            <w:pPr>
-              <w:pStyle w:val="CopticHangingVerse"/>
-            </w:pPr>
-          </w:p>
-        </w:tc>
-        <w:tc>
-          <w:tcPr>
-            <w:tcW w:w="1242" w:type="pct"/>
-          </w:tcPr>
-          <w:p/>
-        </w:tc>
-        <w:tc>
-          <w:tcPr>
-            <w:tcW w:w="1255" w:type="pct"/>
-          </w:tcPr>
-          <w:p/>
-        </w:tc>
-        <w:tc>
-          <w:tcPr>
-            <w:tcW w:w="1255" w:type="pct"/>
-          </w:tcPr>
-          <w:p>
-            <w:pPr>
-              <w:ind w:left="196" w:hanging="196"/>
-            </w:pPr>
-          </w:p>
-        </w:tc>
-      </w:tr>
-      <w:tr>
-        <w:tc>
-          <w:tcPr>
-            <w:tcW w:w="1248" w:type="pct"/>
-          </w:tcPr>
-          <w:p>
-            <w:pPr>
-              <w:pStyle w:val="CopticHangingVerse"/>
-            </w:pPr>
-          </w:p>
-        </w:tc>
-        <w:tc>
-          <w:tcPr>
-            <w:tcW w:w="1242" w:type="pct"/>
-          </w:tcPr>
-          <w:p/>
-        </w:tc>
-        <w:tc>
-          <w:tcPr>
-            <w:tcW w:w="1255" w:type="pct"/>
-          </w:tcPr>
-          <w:p/>
-        </w:tc>
-        <w:tc>
-          <w:tcPr>
-            <w:tcW w:w="1255" w:type="pct"/>
-          </w:tcPr>
-          <w:p>
-            <w:pPr>
-              <w:ind w:left="196" w:hanging="196"/>
-            </w:pPr>
-          </w:p>
-        </w:tc>
-      </w:tr>
-      <w:tr>
-        <w:tc>
-          <w:tcPr>
-            <w:tcW w:w="1248" w:type="pct"/>
-          </w:tcPr>
-          <w:p>
-            <w:pPr>
-              <w:pStyle w:val="CopticHangingVerse"/>
-            </w:pPr>
-          </w:p>
-        </w:tc>
-        <w:tc>
-          <w:tcPr>
-            <w:tcW w:w="1242" w:type="pct"/>
-          </w:tcPr>
-          <w:p/>
-        </w:tc>
-        <w:tc>
-          <w:tcPr>
-            <w:tcW w:w="1255" w:type="pct"/>
-          </w:tcPr>
-          <w:p/>
         </w:tc>
         <w:tc>
           <w:tcPr>
@@ -1572,7 +2112,7 @@
 </file>
 
 <file path=customXml/itemProps1.xml><?xml version="1.0" encoding="utf-8"?>
-<ds:datastoreItem xmlns:ds="http://schemas.openxmlformats.org/officeDocument/2006/customXml" ds:itemID="{E8E6BB87-9FBE-417C-8DC8-382B4845D494}">
+<ds:datastoreItem xmlns:ds="http://schemas.openxmlformats.org/officeDocument/2006/customXml" ds:itemID="{EA79B027-CD7D-4003-B934-8C04CC37F5CD}">
   <ds:schemaRefs>
     <ds:schemaRef ds:uri="http://schemas.openxmlformats.org/officeDocument/2006/bibliography"/>
   </ds:schemaRefs>

</xml_diff>